<commit_message>
Design, icons rework and codeac update
</commit_message>
<xml_diff>
--- a/_site/events/docs/Plantilla - Abstracts CODEAC.docx
+++ b/_site/events/docs/Plantilla - Abstracts CODEAC.docx
@@ -1,6 +1,6 @@
 
 <file path=word/document.xml><?xml version="1.0" encoding="utf-8"?>
-<w:document xmlns:wpc="http://schemas.microsoft.com/office/word/2010/wordprocessingCanvas" xmlns:cx="http://schemas.microsoft.com/office/drawing/2014/chartex" xmlns:cx1="http://schemas.microsoft.com/office/drawing/2015/9/8/chartex" xmlns:cx2="http://schemas.microsoft.com/office/drawing/2015/10/21/chartex" xmlns:cx3="http://schemas.microsoft.com/office/drawing/2016/5/9/chartex" xmlns:cx4="http://schemas.microsoft.com/office/drawing/2016/5/10/chartex" xmlns:cx5="http://schemas.microsoft.com/office/drawing/2016/5/11/chartex" xmlns:cx6="http://schemas.microsoft.com/office/drawing/2016/5/12/chartex" xmlns:cx7="http://schemas.microsoft.com/office/drawing/2016/5/13/chartex" xmlns:cx8="http://schemas.microsoft.com/office/drawing/2016/5/14/chartex" xmlns:mc="http://schemas.openxmlformats.org/markup-compatibility/2006" xmlns:aink="http://schemas.microsoft.com/office/drawing/2016/ink" xmlns:am3d="http://schemas.microsoft.com/office/drawing/2017/model3d" xmlns:o="urn:schemas-microsoft-com:office:office" xmlns:oel="http://schemas.microsoft.com/office/2019/extlst" xmlns:r="http://schemas.openxmlformats.org/officeDocument/2006/relationships" xmlns:m="http://schemas.openxmlformats.org/officeDocument/2006/math" xmlns:v="urn:schemas-microsoft-com:vml" xmlns:wp14="http://schemas.microsoft.com/office/word/2010/wordprocessingDrawing" xmlns:wp="http://schemas.openxmlformats.org/drawingml/2006/wordprocessingDrawing" xmlns:w10="urn:schemas-microsoft-com:office:word" xmlns:w="http://schemas.openxmlformats.org/wordprocessingml/2006/main" xmlns:w14="http://schemas.microsoft.com/office/word/2010/wordml" xmlns:w15="http://schemas.microsoft.com/office/word/2012/wordml" xmlns:w16cex="http://schemas.microsoft.com/office/word/2018/wordml/cex" xmlns:w16cid="http://schemas.microsoft.com/office/word/2016/wordml/cid" xmlns:w16="http://schemas.microsoft.com/office/word/2018/wordml" xmlns:w16sdtdh="http://schemas.microsoft.com/office/word/2020/wordml/sdtdatahash" xmlns:w16se="http://schemas.microsoft.com/office/word/2015/wordml/symex" xmlns:wpg="http://schemas.microsoft.com/office/word/2010/wordprocessingGroup" xmlns:wpi="http://schemas.microsoft.com/office/word/2010/wordprocessingInk" xmlns:wne="http://schemas.microsoft.com/office/word/2006/wordml" xmlns:wps="http://schemas.microsoft.com/office/word/2010/wordprocessingShape" mc:Ignorable="w14 w15 w16se w16cid w16 w16cex w16sdtdh wp14">
+<w:document xmlns:wpc="http://schemas.microsoft.com/office/word/2010/wordprocessingCanvas" xmlns:cx="http://schemas.microsoft.com/office/drawing/2014/chartex" xmlns:cx1="http://schemas.microsoft.com/office/drawing/2015/9/8/chartex" xmlns:cx2="http://schemas.microsoft.com/office/drawing/2015/10/21/chartex" xmlns:cx3="http://schemas.microsoft.com/office/drawing/2016/5/9/chartex" xmlns:cx4="http://schemas.microsoft.com/office/drawing/2016/5/10/chartex" xmlns:cx5="http://schemas.microsoft.com/office/drawing/2016/5/11/chartex" xmlns:cx6="http://schemas.microsoft.com/office/drawing/2016/5/12/chartex" xmlns:cx7="http://schemas.microsoft.com/office/drawing/2016/5/13/chartex" xmlns:cx8="http://schemas.microsoft.com/office/drawing/2016/5/14/chartex" xmlns:mc="http://schemas.openxmlformats.org/markup-compatibility/2006" xmlns:aink="http://schemas.microsoft.com/office/drawing/2016/ink" xmlns:am3d="http://schemas.microsoft.com/office/drawing/2017/model3d" xmlns:o="urn:schemas-microsoft-com:office:office" xmlns:oel="http://schemas.microsoft.com/office/2019/extlst" xmlns:r="http://schemas.openxmlformats.org/officeDocument/2006/relationships" xmlns:m="http://schemas.openxmlformats.org/officeDocument/2006/math" xmlns:v="urn:schemas-microsoft-com:vml" xmlns:wp14="http://schemas.microsoft.com/office/word/2010/wordprocessingDrawing" xmlns:wp="http://schemas.openxmlformats.org/drawingml/2006/wordprocessingDrawing" xmlns:w10="urn:schemas-microsoft-com:office:word" xmlns:w="http://schemas.openxmlformats.org/wordprocessingml/2006/main" xmlns:w14="http://schemas.microsoft.com/office/word/2010/wordml" xmlns:w15="http://schemas.microsoft.com/office/word/2012/wordml" xmlns:w16cex="http://schemas.microsoft.com/office/word/2018/wordml/cex" xmlns:w16cid="http://schemas.microsoft.com/office/word/2016/wordml/cid" xmlns:w16="http://schemas.microsoft.com/office/word/2018/wordml" xmlns:w16du="http://schemas.microsoft.com/office/word/2023/wordml/word16du" xmlns:w16sdtdh="http://schemas.microsoft.com/office/word/2020/wordml/sdtdatahash" xmlns:w16se="http://schemas.microsoft.com/office/word/2015/wordml/symex" xmlns:wpg="http://schemas.microsoft.com/office/word/2010/wordprocessingGroup" xmlns:wpi="http://schemas.microsoft.com/office/word/2010/wordprocessingInk" xmlns:wne="http://schemas.microsoft.com/office/word/2006/wordml" xmlns:wps="http://schemas.microsoft.com/office/word/2010/wordprocessingShape" mc:Ignorable="w14 w15 w16se w16cid w16 w16cex w16sdtdh w16du wp14">
   <w:body>
     <w:p>
       <w:pPr>
@@ -122,18 +122,10 @@
         <w:rPr>
           <w:rFonts w:ascii="Times New Roman" w:hAnsi="Times New Roman" w:cs="Times New Roman"/>
         </w:rPr>
-      </w:pPr>
-    </w:p>
-    <w:p>
-      <w:pPr>
-        <w:spacing w:line="240" w:lineRule="auto"/>
-        <w:rPr>
-          <w:rFonts w:ascii="Times New Roman" w:hAnsi="Times New Roman" w:cs="Times New Roman"/>
-        </w:rPr>
         <w:sectPr>
           <w:headerReference w:type="default" r:id="rId11"/>
           <w:footerReference w:type="default" r:id="rId12"/>
-          <w:pgSz w:w="12240" w:h="15840"/>
+          <w:pgSz w:w="12240" w:h="15840" w:orient="portrait"/>
           <w:pgMar w:top="1417" w:right="1701" w:bottom="1417" w:left="1701" w:header="708" w:footer="708" w:gutter="0"/>
           <w:cols w:space="708"/>
           <w:docGrid w:linePitch="360"/>
@@ -2125,19 +2117,83 @@
           <w:sz w:val="20"/>
           <w:szCs w:val="20"/>
           <w:shd w:val="clear" w:color="auto" w:fill="FFFFFF"/>
-          <w:lang w:val="en-US"/>
-        </w:rPr>
-        <w:t xml:space="preserve">General: Lorem ipsum dolor sit </w:t>
-      </w:r>
-      <w:proofErr w:type="spellStart"/>
-      <w:r>
-        <w:rPr>
-          <w:rFonts w:ascii="Times New Roman" w:hAnsi="Times New Roman" w:cs="Times New Roman"/>
-          <w:color w:val="000000"/>
-          <w:sz w:val="20"/>
-          <w:szCs w:val="20"/>
-          <w:shd w:val="clear" w:color="auto" w:fill="FFFFFF"/>
-          <w:lang w:val="en-US"/>
+        </w:rPr>
+        <w:t xml:space="preserve">General: </w:t>
+      </w:r>
+      <w:proofErr w:type="spellStart"/>
+      <w:r>
+        <w:rPr>
+          <w:rFonts w:ascii="Times New Roman" w:hAnsi="Times New Roman" w:cs="Times New Roman"/>
+          <w:color w:val="000000"/>
+          <w:sz w:val="20"/>
+          <w:szCs w:val="20"/>
+          <w:shd w:val="clear" w:color="auto" w:fill="FFFFFF"/>
+        </w:rPr>
+        <w:t>Lorem</w:t>
+      </w:r>
+      <w:proofErr w:type="spellEnd"/>
+      <w:r>
+        <w:rPr>
+          <w:rFonts w:ascii="Times New Roman" w:hAnsi="Times New Roman" w:cs="Times New Roman"/>
+          <w:color w:val="000000"/>
+          <w:sz w:val="20"/>
+          <w:szCs w:val="20"/>
+          <w:shd w:val="clear" w:color="auto" w:fill="FFFFFF"/>
+        </w:rPr>
+        <w:t xml:space="preserve"> </w:t>
+      </w:r>
+      <w:proofErr w:type="spellStart"/>
+      <w:r>
+        <w:rPr>
+          <w:rFonts w:ascii="Times New Roman" w:hAnsi="Times New Roman" w:cs="Times New Roman"/>
+          <w:color w:val="000000"/>
+          <w:sz w:val="20"/>
+          <w:szCs w:val="20"/>
+          <w:shd w:val="clear" w:color="auto" w:fill="FFFFFF"/>
+        </w:rPr>
+        <w:t>ipsum</w:t>
+      </w:r>
+      <w:proofErr w:type="spellEnd"/>
+      <w:r>
+        <w:rPr>
+          <w:rFonts w:ascii="Times New Roman" w:hAnsi="Times New Roman" w:cs="Times New Roman"/>
+          <w:color w:val="000000"/>
+          <w:sz w:val="20"/>
+          <w:szCs w:val="20"/>
+          <w:shd w:val="clear" w:color="auto" w:fill="FFFFFF"/>
+        </w:rPr>
+        <w:t xml:space="preserve"> dolor </w:t>
+      </w:r>
+      <w:proofErr w:type="spellStart"/>
+      <w:r>
+        <w:rPr>
+          <w:rFonts w:ascii="Times New Roman" w:hAnsi="Times New Roman" w:cs="Times New Roman"/>
+          <w:color w:val="000000"/>
+          <w:sz w:val="20"/>
+          <w:szCs w:val="20"/>
+          <w:shd w:val="clear" w:color="auto" w:fill="FFFFFF"/>
+        </w:rPr>
+        <w:t>sit</w:t>
+      </w:r>
+      <w:proofErr w:type="spellEnd"/>
+      <w:r>
+        <w:rPr>
+          <w:rFonts w:ascii="Times New Roman" w:hAnsi="Times New Roman" w:cs="Times New Roman"/>
+          <w:color w:val="000000"/>
+          <w:sz w:val="20"/>
+          <w:szCs w:val="20"/>
+          <w:shd w:val="clear" w:color="auto" w:fill="FFFFFF"/>
+        </w:rPr>
+        <w:t xml:space="preserve"> </w:t>
+      </w:r>
+      <w:proofErr w:type="spellStart"/>
+      <w:r>
+        <w:rPr>
+          <w:rFonts w:ascii="Times New Roman" w:hAnsi="Times New Roman" w:cs="Times New Roman"/>
+          <w:color w:val="000000"/>
+          <w:sz w:val="20"/>
+          <w:szCs w:val="20"/>
+          <w:shd w:val="clear" w:color="auto" w:fill="FFFFFF"/>
         </w:rPr>
         <w:t>amet</w:t>
       </w:r>
@@ -2149,7 +2205,6 @@
           <w:sz w:val="20"/>
           <w:szCs w:val="20"/>
           <w:shd w:val="clear" w:color="auto" w:fill="FFFFFF"/>
-          <w:lang w:val="en-US"/>
         </w:rPr>
         <w:t xml:space="preserve">, </w:t>
       </w:r>
@@ -2161,7 +2216,6 @@
           <w:sz w:val="20"/>
           <w:szCs w:val="20"/>
           <w:shd w:val="clear" w:color="auto" w:fill="FFFFFF"/>
-          <w:lang w:val="en-US"/>
         </w:rPr>
         <w:t>consectetur</w:t>
       </w:r>
@@ -2173,19 +2227,17 @@
           <w:sz w:val="20"/>
           <w:szCs w:val="20"/>
           <w:shd w:val="clear" w:color="auto" w:fill="FFFFFF"/>
-          <w:lang w:val="en-US"/>
-        </w:rPr>
-        <w:t xml:space="preserve"> </w:t>
-      </w:r>
-      <w:proofErr w:type="spellStart"/>
-      <w:r>
-        <w:rPr>
-          <w:rFonts w:ascii="Times New Roman" w:hAnsi="Times New Roman" w:cs="Times New Roman"/>
-          <w:color w:val="000000"/>
-          <w:sz w:val="20"/>
-          <w:szCs w:val="20"/>
-          <w:shd w:val="clear" w:color="auto" w:fill="FFFFFF"/>
-          <w:lang w:val="en-US"/>
+        </w:rPr>
+        <w:t xml:space="preserve"> </w:t>
+      </w:r>
+      <w:proofErr w:type="spellStart"/>
+      <w:r>
+        <w:rPr>
+          <w:rFonts w:ascii="Times New Roman" w:hAnsi="Times New Roman" w:cs="Times New Roman"/>
+          <w:color w:val="000000"/>
+          <w:sz w:val="20"/>
+          <w:szCs w:val="20"/>
+          <w:shd w:val="clear" w:color="auto" w:fill="FFFFFF"/>
         </w:rPr>
         <w:t>adipiscing</w:t>
       </w:r>
@@ -2197,19 +2249,17 @@
           <w:sz w:val="20"/>
           <w:szCs w:val="20"/>
           <w:shd w:val="clear" w:color="auto" w:fill="FFFFFF"/>
-          <w:lang w:val="en-US"/>
-        </w:rPr>
-        <w:t xml:space="preserve"> </w:t>
-      </w:r>
-      <w:proofErr w:type="spellStart"/>
-      <w:r>
-        <w:rPr>
-          <w:rFonts w:ascii="Times New Roman" w:hAnsi="Times New Roman" w:cs="Times New Roman"/>
-          <w:color w:val="000000"/>
-          <w:sz w:val="20"/>
-          <w:szCs w:val="20"/>
-          <w:shd w:val="clear" w:color="auto" w:fill="FFFFFF"/>
-          <w:lang w:val="en-US"/>
+        </w:rPr>
+        <w:t xml:space="preserve"> </w:t>
+      </w:r>
+      <w:proofErr w:type="spellStart"/>
+      <w:r>
+        <w:rPr>
+          <w:rFonts w:ascii="Times New Roman" w:hAnsi="Times New Roman" w:cs="Times New Roman"/>
+          <w:color w:val="000000"/>
+          <w:sz w:val="20"/>
+          <w:szCs w:val="20"/>
+          <w:shd w:val="clear" w:color="auto" w:fill="FFFFFF"/>
         </w:rPr>
         <w:t>elit</w:t>
       </w:r>
@@ -2221,7 +2271,6 @@
           <w:sz w:val="20"/>
           <w:szCs w:val="20"/>
           <w:shd w:val="clear" w:color="auto" w:fill="FFFFFF"/>
-          <w:lang w:val="en-US"/>
         </w:rPr>
         <w:t xml:space="preserve">. </w:t>
       </w:r>
@@ -5311,24 +5360,39 @@
         </w:rPr>
         <w:t xml:space="preserve">. </w:t>
       </w:r>
-      <w:r>
-        <w:rPr>
-          <w:rFonts w:ascii="Times New Roman" w:hAnsi="Times New Roman" w:cs="Times New Roman"/>
-          <w:color w:val="000000"/>
-          <w:sz w:val="20"/>
-          <w:szCs w:val="20"/>
-          <w:shd w:val="clear" w:color="auto" w:fill="FFFFFF"/>
-        </w:rPr>
-        <w:t xml:space="preserve">Mauris </w:t>
-      </w:r>
-      <w:proofErr w:type="spellStart"/>
-      <w:r>
-        <w:rPr>
-          <w:rFonts w:ascii="Times New Roman" w:hAnsi="Times New Roman" w:cs="Times New Roman"/>
-          <w:color w:val="000000"/>
-          <w:sz w:val="20"/>
-          <w:szCs w:val="20"/>
-          <w:shd w:val="clear" w:color="auto" w:fill="FFFFFF"/>
+      <w:proofErr w:type="spellStart"/>
+      <w:r>
+        <w:rPr>
+          <w:rFonts w:ascii="Times New Roman" w:hAnsi="Times New Roman" w:cs="Times New Roman"/>
+          <w:color w:val="000000"/>
+          <w:sz w:val="20"/>
+          <w:szCs w:val="20"/>
+          <w:shd w:val="clear" w:color="auto" w:fill="FFFFFF"/>
+          <w:lang w:val="en-US"/>
+        </w:rPr>
+        <w:t>Mauris</w:t>
+      </w:r>
+      <w:proofErr w:type="spellEnd"/>
+      <w:r>
+        <w:rPr>
+          <w:rFonts w:ascii="Times New Roman" w:hAnsi="Times New Roman" w:cs="Times New Roman"/>
+          <w:color w:val="000000"/>
+          <w:sz w:val="20"/>
+          <w:szCs w:val="20"/>
+          <w:shd w:val="clear" w:color="auto" w:fill="FFFFFF"/>
+          <w:lang w:val="en-US"/>
+        </w:rPr>
+        <w:t xml:space="preserve"> </w:t>
+      </w:r>
+      <w:proofErr w:type="spellStart"/>
+      <w:r>
+        <w:rPr>
+          <w:rFonts w:ascii="Times New Roman" w:hAnsi="Times New Roman" w:cs="Times New Roman"/>
+          <w:color w:val="000000"/>
+          <w:sz w:val="20"/>
+          <w:szCs w:val="20"/>
+          <w:shd w:val="clear" w:color="auto" w:fill="FFFFFF"/>
+          <w:lang w:val="en-US"/>
         </w:rPr>
         <w:t>mauris</w:t>
       </w:r>
@@ -5340,6 +5404,7 @@
           <w:sz w:val="20"/>
           <w:szCs w:val="20"/>
           <w:shd w:val="clear" w:color="auto" w:fill="FFFFFF"/>
+          <w:lang w:val="en-US"/>
         </w:rPr>
         <w:t xml:space="preserve"> magna, </w:t>
       </w:r>
@@ -5351,6 +5416,7 @@
           <w:sz w:val="20"/>
           <w:szCs w:val="20"/>
           <w:shd w:val="clear" w:color="auto" w:fill="FFFFFF"/>
+          <w:lang w:val="en-US"/>
         </w:rPr>
         <w:t>molestie</w:t>
       </w:r>
@@ -5362,39 +5428,19 @@
           <w:sz w:val="20"/>
           <w:szCs w:val="20"/>
           <w:shd w:val="clear" w:color="auto" w:fill="FFFFFF"/>
-        </w:rPr>
-        <w:t xml:space="preserve"> </w:t>
-      </w:r>
-      <w:proofErr w:type="spellStart"/>
-      <w:r>
-        <w:rPr>
-          <w:rFonts w:ascii="Times New Roman" w:hAnsi="Times New Roman" w:cs="Times New Roman"/>
-          <w:color w:val="000000"/>
-          <w:sz w:val="20"/>
-          <w:szCs w:val="20"/>
-          <w:shd w:val="clear" w:color="auto" w:fill="FFFFFF"/>
-        </w:rPr>
-        <w:t>dictum</w:t>
-      </w:r>
-      <w:proofErr w:type="spellEnd"/>
-      <w:r>
-        <w:rPr>
-          <w:rFonts w:ascii="Times New Roman" w:hAnsi="Times New Roman" w:cs="Times New Roman"/>
-          <w:color w:val="000000"/>
-          <w:sz w:val="20"/>
-          <w:szCs w:val="20"/>
-          <w:shd w:val="clear" w:color="auto" w:fill="FFFFFF"/>
-        </w:rPr>
-        <w:t xml:space="preserve"> </w:t>
-      </w:r>
-      <w:proofErr w:type="spellStart"/>
-      <w:r>
-        <w:rPr>
-          <w:rFonts w:ascii="Times New Roman" w:hAnsi="Times New Roman" w:cs="Times New Roman"/>
-          <w:color w:val="000000"/>
-          <w:sz w:val="20"/>
-          <w:szCs w:val="20"/>
-          <w:shd w:val="clear" w:color="auto" w:fill="FFFFFF"/>
+          <w:lang w:val="en-US"/>
+        </w:rPr>
+        <w:t xml:space="preserve"> dictum </w:t>
+      </w:r>
+      <w:proofErr w:type="spellStart"/>
+      <w:r>
+        <w:rPr>
+          <w:rFonts w:ascii="Times New Roman" w:hAnsi="Times New Roman" w:cs="Times New Roman"/>
+          <w:color w:val="000000"/>
+          <w:sz w:val="20"/>
+          <w:szCs w:val="20"/>
+          <w:shd w:val="clear" w:color="auto" w:fill="FFFFFF"/>
+          <w:lang w:val="en-US"/>
         </w:rPr>
         <w:t>laoreet</w:t>
       </w:r>
@@ -5406,17 +5452,19 @@
           <w:sz w:val="20"/>
           <w:szCs w:val="20"/>
           <w:shd w:val="clear" w:color="auto" w:fill="FFFFFF"/>
-        </w:rPr>
-        <w:t xml:space="preserve"> </w:t>
-      </w:r>
-      <w:proofErr w:type="spellStart"/>
-      <w:r>
-        <w:rPr>
-          <w:rFonts w:ascii="Times New Roman" w:hAnsi="Times New Roman" w:cs="Times New Roman"/>
-          <w:color w:val="000000"/>
-          <w:sz w:val="20"/>
-          <w:szCs w:val="20"/>
-          <w:shd w:val="clear" w:color="auto" w:fill="FFFFFF"/>
+          <w:lang w:val="en-US"/>
+        </w:rPr>
+        <w:t xml:space="preserve"> </w:t>
+      </w:r>
+      <w:proofErr w:type="spellStart"/>
+      <w:r>
+        <w:rPr>
+          <w:rFonts w:ascii="Times New Roman" w:hAnsi="Times New Roman" w:cs="Times New Roman"/>
+          <w:color w:val="000000"/>
+          <w:sz w:val="20"/>
+          <w:szCs w:val="20"/>
+          <w:shd w:val="clear" w:color="auto" w:fill="FFFFFF"/>
+          <w:lang w:val="en-US"/>
         </w:rPr>
         <w:t>eu</w:t>
       </w:r>
@@ -5428,6 +5476,7 @@
           <w:sz w:val="20"/>
           <w:szCs w:val="20"/>
           <w:shd w:val="clear" w:color="auto" w:fill="FFFFFF"/>
+          <w:lang w:val="en-US"/>
         </w:rPr>
         <w:t xml:space="preserve">, </w:t>
       </w:r>
@@ -5439,6 +5488,7 @@
           <w:sz w:val="20"/>
           <w:szCs w:val="20"/>
           <w:shd w:val="clear" w:color="auto" w:fill="FFFFFF"/>
+          <w:lang w:val="en-US"/>
         </w:rPr>
         <w:t>varius</w:t>
       </w:r>
@@ -5450,17 +5500,43 @@
           <w:sz w:val="20"/>
           <w:szCs w:val="20"/>
           <w:shd w:val="clear" w:color="auto" w:fill="FFFFFF"/>
-        </w:rPr>
-        <w:t xml:space="preserve"> ut </w:t>
-      </w:r>
-      <w:proofErr w:type="spellStart"/>
-      <w:r>
-        <w:rPr>
-          <w:rFonts w:ascii="Times New Roman" w:hAnsi="Times New Roman" w:cs="Times New Roman"/>
-          <w:color w:val="000000"/>
-          <w:sz w:val="20"/>
-          <w:szCs w:val="20"/>
-          <w:shd w:val="clear" w:color="auto" w:fill="FFFFFF"/>
+          <w:lang w:val="en-US"/>
+        </w:rPr>
+        <w:t xml:space="preserve"> </w:t>
+      </w:r>
+      <w:proofErr w:type="spellStart"/>
+      <w:r>
+        <w:rPr>
+          <w:rFonts w:ascii="Times New Roman" w:hAnsi="Times New Roman" w:cs="Times New Roman"/>
+          <w:color w:val="000000"/>
+          <w:sz w:val="20"/>
+          <w:szCs w:val="20"/>
+          <w:shd w:val="clear" w:color="auto" w:fill="FFFFFF"/>
+          <w:lang w:val="en-US"/>
+        </w:rPr>
+        <w:t>ut</w:t>
+      </w:r>
+      <w:proofErr w:type="spellEnd"/>
+      <w:r>
+        <w:rPr>
+          <w:rFonts w:ascii="Times New Roman" w:hAnsi="Times New Roman" w:cs="Times New Roman"/>
+          <w:color w:val="000000"/>
+          <w:sz w:val="20"/>
+          <w:szCs w:val="20"/>
+          <w:shd w:val="clear" w:color="auto" w:fill="FFFFFF"/>
+          <w:lang w:val="en-US"/>
+        </w:rPr>
+        <w:t xml:space="preserve"> </w:t>
+      </w:r>
+      <w:proofErr w:type="spellStart"/>
+      <w:r>
+        <w:rPr>
+          <w:rFonts w:ascii="Times New Roman" w:hAnsi="Times New Roman" w:cs="Times New Roman"/>
+          <w:color w:val="000000"/>
+          <w:sz w:val="20"/>
+          <w:szCs w:val="20"/>
+          <w:shd w:val="clear" w:color="auto" w:fill="FFFFFF"/>
+          <w:lang w:val="en-US"/>
         </w:rPr>
         <w:t>lacus</w:t>
       </w:r>
@@ -5472,6 +5548,7 @@
           <w:sz w:val="20"/>
           <w:szCs w:val="20"/>
           <w:shd w:val="clear" w:color="auto" w:fill="FFFFFF"/>
+          <w:lang w:val="en-US"/>
         </w:rPr>
         <w:t xml:space="preserve">. </w:t>
       </w:r>
@@ -6412,9 +6489,9 @@
         </w:rPr>
         <w:sectPr>
           <w:type w:val="continuous"/>
-          <w:pgSz w:w="12240" w:h="15840"/>
+          <w:pgSz w:w="12240" w:h="15840" w:orient="portrait"/>
           <w:pgMar w:top="1417" w:right="1701" w:bottom="1417" w:left="1701" w:header="708" w:footer="708" w:gutter="0"/>
-          <w:cols w:num="2" w:space="708"/>
+          <w:cols w:space="708" w:num="2"/>
           <w:docGrid w:linePitch="360"/>
         </w:sectPr>
       </w:pPr>
@@ -6423,27 +6500,168 @@
           <w:rFonts w:ascii="Times New Roman" w:hAnsi="Times New Roman" w:cs="Times New Roman"/>
           <w:sz w:val="20"/>
           <w:szCs w:val="20"/>
-          <w:lang w:val="en-US"/>
         </w:rPr>
         <w:t>[1]</w:t>
       </w:r>
       <w:r>
         <w:rPr>
           <w:rFonts w:ascii="Times New Roman" w:hAnsi="Times New Roman" w:cs="Times New Roman"/>
-          <w:lang w:val="en-US"/>
-        </w:rPr>
-        <w:t xml:space="preserve"> </w:t>
-      </w:r>
-      <w:r>
-        <w:rPr>
-          <w:rFonts w:ascii="Times New Roman" w:hAnsi="Times New Roman" w:cs="Times New Roman"/>
-          <w:color w:val="000000"/>
-          <w:sz w:val="20"/>
-          <w:szCs w:val="20"/>
-          <w:shd w:val="clear" w:color="auto" w:fill="FFFFFF"/>
-          <w:lang w:val="en-US"/>
-        </w:rPr>
-        <w:t xml:space="preserve">Lorem ipsum dolor sit amet, consectetur adipiscing elit. </w:t>
+        </w:rPr>
+        <w:t xml:space="preserve"> </w:t>
+      </w:r>
+      <w:proofErr w:type="spellStart"/>
+      <w:r>
+        <w:rPr>
+          <w:rFonts w:ascii="Times New Roman" w:hAnsi="Times New Roman" w:cs="Times New Roman"/>
+          <w:color w:val="000000"/>
+          <w:sz w:val="20"/>
+          <w:szCs w:val="20"/>
+          <w:shd w:val="clear" w:color="auto" w:fill="FFFFFF"/>
+        </w:rPr>
+        <w:t>Lorem</w:t>
+      </w:r>
+      <w:proofErr w:type="spellEnd"/>
+      <w:r>
+        <w:rPr>
+          <w:rFonts w:ascii="Times New Roman" w:hAnsi="Times New Roman" w:cs="Times New Roman"/>
+          <w:color w:val="000000"/>
+          <w:sz w:val="20"/>
+          <w:szCs w:val="20"/>
+          <w:shd w:val="clear" w:color="auto" w:fill="FFFFFF"/>
+        </w:rPr>
+        <w:t xml:space="preserve"> </w:t>
+      </w:r>
+      <w:proofErr w:type="spellStart"/>
+      <w:r>
+        <w:rPr>
+          <w:rFonts w:ascii="Times New Roman" w:hAnsi="Times New Roman" w:cs="Times New Roman"/>
+          <w:color w:val="000000"/>
+          <w:sz w:val="20"/>
+          <w:szCs w:val="20"/>
+          <w:shd w:val="clear" w:color="auto" w:fill="FFFFFF"/>
+        </w:rPr>
+        <w:t>ipsum</w:t>
+      </w:r>
+      <w:proofErr w:type="spellEnd"/>
+      <w:r>
+        <w:rPr>
+          <w:rFonts w:ascii="Times New Roman" w:hAnsi="Times New Roman" w:cs="Times New Roman"/>
+          <w:color w:val="000000"/>
+          <w:sz w:val="20"/>
+          <w:szCs w:val="20"/>
+          <w:shd w:val="clear" w:color="auto" w:fill="FFFFFF"/>
+        </w:rPr>
+        <w:t xml:space="preserve"> dolor </w:t>
+      </w:r>
+      <w:proofErr w:type="spellStart"/>
+      <w:r>
+        <w:rPr>
+          <w:rFonts w:ascii="Times New Roman" w:hAnsi="Times New Roman" w:cs="Times New Roman"/>
+          <w:color w:val="000000"/>
+          <w:sz w:val="20"/>
+          <w:szCs w:val="20"/>
+          <w:shd w:val="clear" w:color="auto" w:fill="FFFFFF"/>
+        </w:rPr>
+        <w:t>sit</w:t>
+      </w:r>
+      <w:proofErr w:type="spellEnd"/>
+      <w:r>
+        <w:rPr>
+          <w:rFonts w:ascii="Times New Roman" w:hAnsi="Times New Roman" w:cs="Times New Roman"/>
+          <w:color w:val="000000"/>
+          <w:sz w:val="20"/>
+          <w:szCs w:val="20"/>
+          <w:shd w:val="clear" w:color="auto" w:fill="FFFFFF"/>
+        </w:rPr>
+        <w:t xml:space="preserve"> </w:t>
+      </w:r>
+      <w:proofErr w:type="spellStart"/>
+      <w:r>
+        <w:rPr>
+          <w:rFonts w:ascii="Times New Roman" w:hAnsi="Times New Roman" w:cs="Times New Roman"/>
+          <w:color w:val="000000"/>
+          <w:sz w:val="20"/>
+          <w:szCs w:val="20"/>
+          <w:shd w:val="clear" w:color="auto" w:fill="FFFFFF"/>
+        </w:rPr>
+        <w:t>amet</w:t>
+      </w:r>
+      <w:proofErr w:type="spellEnd"/>
+      <w:r>
+        <w:rPr>
+          <w:rFonts w:ascii="Times New Roman" w:hAnsi="Times New Roman" w:cs="Times New Roman"/>
+          <w:color w:val="000000"/>
+          <w:sz w:val="20"/>
+          <w:szCs w:val="20"/>
+          <w:shd w:val="clear" w:color="auto" w:fill="FFFFFF"/>
+        </w:rPr>
+        <w:t xml:space="preserve">, </w:t>
+      </w:r>
+      <w:proofErr w:type="spellStart"/>
+      <w:r>
+        <w:rPr>
+          <w:rFonts w:ascii="Times New Roman" w:hAnsi="Times New Roman" w:cs="Times New Roman"/>
+          <w:color w:val="000000"/>
+          <w:sz w:val="20"/>
+          <w:szCs w:val="20"/>
+          <w:shd w:val="clear" w:color="auto" w:fill="FFFFFF"/>
+        </w:rPr>
+        <w:t>consectetur</w:t>
+      </w:r>
+      <w:proofErr w:type="spellEnd"/>
+      <w:r>
+        <w:rPr>
+          <w:rFonts w:ascii="Times New Roman" w:hAnsi="Times New Roman" w:cs="Times New Roman"/>
+          <w:color w:val="000000"/>
+          <w:sz w:val="20"/>
+          <w:szCs w:val="20"/>
+          <w:shd w:val="clear" w:color="auto" w:fill="FFFFFF"/>
+        </w:rPr>
+        <w:t xml:space="preserve"> </w:t>
+      </w:r>
+      <w:proofErr w:type="spellStart"/>
+      <w:r>
+        <w:rPr>
+          <w:rFonts w:ascii="Times New Roman" w:hAnsi="Times New Roman" w:cs="Times New Roman"/>
+          <w:color w:val="000000"/>
+          <w:sz w:val="20"/>
+          <w:szCs w:val="20"/>
+          <w:shd w:val="clear" w:color="auto" w:fill="FFFFFF"/>
+        </w:rPr>
+        <w:t>adipiscing</w:t>
+      </w:r>
+      <w:proofErr w:type="spellEnd"/>
+      <w:r>
+        <w:rPr>
+          <w:rFonts w:ascii="Times New Roman" w:hAnsi="Times New Roman" w:cs="Times New Roman"/>
+          <w:color w:val="000000"/>
+          <w:sz w:val="20"/>
+          <w:szCs w:val="20"/>
+          <w:shd w:val="clear" w:color="auto" w:fill="FFFFFF"/>
+        </w:rPr>
+        <w:t xml:space="preserve"> </w:t>
+      </w:r>
+      <w:proofErr w:type="spellStart"/>
+      <w:r>
+        <w:rPr>
+          <w:rFonts w:ascii="Times New Roman" w:hAnsi="Times New Roman" w:cs="Times New Roman"/>
+          <w:color w:val="000000"/>
+          <w:sz w:val="20"/>
+          <w:szCs w:val="20"/>
+          <w:shd w:val="clear" w:color="auto" w:fill="FFFFFF"/>
+        </w:rPr>
+        <w:t>elit</w:t>
+      </w:r>
+      <w:proofErr w:type="spellEnd"/>
+      <w:r>
+        <w:rPr>
+          <w:rFonts w:ascii="Times New Roman" w:hAnsi="Times New Roman" w:cs="Times New Roman"/>
+          <w:color w:val="000000"/>
+          <w:sz w:val="20"/>
+          <w:szCs w:val="20"/>
+          <w:shd w:val="clear" w:color="auto" w:fill="FFFFFF"/>
+        </w:rPr>
+        <w:t xml:space="preserve">. </w:t>
       </w:r>
       <w:proofErr w:type="spellStart"/>
       <w:r>
@@ -6513,9 +6731,15 @@
       </w:r>
     </w:p>
     <w:p/>
+    <w:p>
+      <w:r>
+        <w:rPr/>
+        <w:t>-------------------------------------------------MÁXIMO UNA PÁGINA --------------------------------------------------</w:t>
+      </w:r>
+    </w:p>
     <w:sectPr>
       <w:type w:val="continuous"/>
-      <w:pgSz w:w="12240" w:h="15840"/>
+      <w:pgSz w:w="12240" w:h="15840" w:orient="portrait"/>
       <w:pgMar w:top="1417" w:right="1701" w:bottom="1417" w:left="1701" w:header="708" w:footer="708" w:gutter="0"/>
       <w:cols w:space="708"/>
       <w:docGrid w:linePitch="360"/>
@@ -6525,7 +6749,7 @@
 </file>
 
 <file path=word/endnotes.xml><?xml version="1.0" encoding="utf-8"?>
-<w:endnotes xmlns:wpc="http://schemas.microsoft.com/office/word/2010/wordprocessingCanvas" xmlns:cx="http://schemas.microsoft.com/office/drawing/2014/chartex" xmlns:cx1="http://schemas.microsoft.com/office/drawing/2015/9/8/chartex" xmlns:cx2="http://schemas.microsoft.com/office/drawing/2015/10/21/chartex" xmlns:cx3="http://schemas.microsoft.com/office/drawing/2016/5/9/chartex" xmlns:cx4="http://schemas.microsoft.com/office/drawing/2016/5/10/chartex" xmlns:cx5="http://schemas.microsoft.com/office/drawing/2016/5/11/chartex" xmlns:cx6="http://schemas.microsoft.com/office/drawing/2016/5/12/chartex" xmlns:cx7="http://schemas.microsoft.com/office/drawing/2016/5/13/chartex" xmlns:cx8="http://schemas.microsoft.com/office/drawing/2016/5/14/chartex" xmlns:mc="http://schemas.openxmlformats.org/markup-compatibility/2006" xmlns:aink="http://schemas.microsoft.com/office/drawing/2016/ink" xmlns:am3d="http://schemas.microsoft.com/office/drawing/2017/model3d" xmlns:o="urn:schemas-microsoft-com:office:office" xmlns:oel="http://schemas.microsoft.com/office/2019/extlst" xmlns:r="http://schemas.openxmlformats.org/officeDocument/2006/relationships" xmlns:m="http://schemas.openxmlformats.org/officeDocument/2006/math" xmlns:v="urn:schemas-microsoft-com:vml" xmlns:wp14="http://schemas.microsoft.com/office/word/2010/wordprocessingDrawing" xmlns:wp="http://schemas.openxmlformats.org/drawingml/2006/wordprocessingDrawing" xmlns:w10="urn:schemas-microsoft-com:office:word" xmlns:w="http://schemas.openxmlformats.org/wordprocessingml/2006/main" xmlns:w14="http://schemas.microsoft.com/office/word/2010/wordml" xmlns:w15="http://schemas.microsoft.com/office/word/2012/wordml" xmlns:w16cex="http://schemas.microsoft.com/office/word/2018/wordml/cex" xmlns:w16cid="http://schemas.microsoft.com/office/word/2016/wordml/cid" xmlns:w16="http://schemas.microsoft.com/office/word/2018/wordml" xmlns:w16sdtdh="http://schemas.microsoft.com/office/word/2020/wordml/sdtdatahash" xmlns:w16se="http://schemas.microsoft.com/office/word/2015/wordml/symex" xmlns:wpg="http://schemas.microsoft.com/office/word/2010/wordprocessingGroup" xmlns:wpi="http://schemas.microsoft.com/office/word/2010/wordprocessingInk" xmlns:wne="http://schemas.microsoft.com/office/word/2006/wordml" xmlns:wps="http://schemas.microsoft.com/office/word/2010/wordprocessingShape" mc:Ignorable="w14 w15 w16se w16cid w16 w16cex w16sdtdh wp14">
+<w:endnotes xmlns:wpc="http://schemas.microsoft.com/office/word/2010/wordprocessingCanvas" xmlns:cx="http://schemas.microsoft.com/office/drawing/2014/chartex" xmlns:cx1="http://schemas.microsoft.com/office/drawing/2015/9/8/chartex" xmlns:cx2="http://schemas.microsoft.com/office/drawing/2015/10/21/chartex" xmlns:cx3="http://schemas.microsoft.com/office/drawing/2016/5/9/chartex" xmlns:cx4="http://schemas.microsoft.com/office/drawing/2016/5/10/chartex" xmlns:cx5="http://schemas.microsoft.com/office/drawing/2016/5/11/chartex" xmlns:cx6="http://schemas.microsoft.com/office/drawing/2016/5/12/chartex" xmlns:cx7="http://schemas.microsoft.com/office/drawing/2016/5/13/chartex" xmlns:cx8="http://schemas.microsoft.com/office/drawing/2016/5/14/chartex" xmlns:mc="http://schemas.openxmlformats.org/markup-compatibility/2006" xmlns:aink="http://schemas.microsoft.com/office/drawing/2016/ink" xmlns:am3d="http://schemas.microsoft.com/office/drawing/2017/model3d" xmlns:o="urn:schemas-microsoft-com:office:office" xmlns:oel="http://schemas.microsoft.com/office/2019/extlst" xmlns:r="http://schemas.openxmlformats.org/officeDocument/2006/relationships" xmlns:m="http://schemas.openxmlformats.org/officeDocument/2006/math" xmlns:v="urn:schemas-microsoft-com:vml" xmlns:wp14="http://schemas.microsoft.com/office/word/2010/wordprocessingDrawing" xmlns:wp="http://schemas.openxmlformats.org/drawingml/2006/wordprocessingDrawing" xmlns:w10="urn:schemas-microsoft-com:office:word" xmlns:w="http://schemas.openxmlformats.org/wordprocessingml/2006/main" xmlns:w14="http://schemas.microsoft.com/office/word/2010/wordml" xmlns:w15="http://schemas.microsoft.com/office/word/2012/wordml" xmlns:w16cex="http://schemas.microsoft.com/office/word/2018/wordml/cex" xmlns:w16cid="http://schemas.microsoft.com/office/word/2016/wordml/cid" xmlns:w16="http://schemas.microsoft.com/office/word/2018/wordml" xmlns:w16du="http://schemas.microsoft.com/office/word/2023/wordml/word16du" xmlns:w16sdtdh="http://schemas.microsoft.com/office/word/2020/wordml/sdtdatahash" xmlns:w16se="http://schemas.microsoft.com/office/word/2015/wordml/symex" xmlns:wpg="http://schemas.microsoft.com/office/word/2010/wordprocessingGroup" xmlns:wpi="http://schemas.microsoft.com/office/word/2010/wordprocessingInk" xmlns:wne="http://schemas.microsoft.com/office/word/2006/wordml" xmlns:wps="http://schemas.microsoft.com/office/word/2010/wordprocessingShape" mc:Ignorable="w14 w15 w16se w16cid w16 w16cex w16sdtdh w16du wp14">
   <w:endnote w:type="separator" w:id="-1">
     <w:p>
       <w:pPr>
@@ -6557,7 +6781,7 @@
 </file>
 
 <file path=word/footer1.xml><?xml version="1.0" encoding="utf-8"?>
-<w:ftr xmlns:wpc="http://schemas.microsoft.com/office/word/2010/wordprocessingCanvas" xmlns:cx="http://schemas.microsoft.com/office/drawing/2014/chartex" xmlns:cx1="http://schemas.microsoft.com/office/drawing/2015/9/8/chartex" xmlns:cx2="http://schemas.microsoft.com/office/drawing/2015/10/21/chartex" xmlns:cx3="http://schemas.microsoft.com/office/drawing/2016/5/9/chartex" xmlns:cx4="http://schemas.microsoft.com/office/drawing/2016/5/10/chartex" xmlns:cx5="http://schemas.microsoft.com/office/drawing/2016/5/11/chartex" xmlns:cx6="http://schemas.microsoft.com/office/drawing/2016/5/12/chartex" xmlns:cx7="http://schemas.microsoft.com/office/drawing/2016/5/13/chartex" xmlns:cx8="http://schemas.microsoft.com/office/drawing/2016/5/14/chartex" xmlns:mc="http://schemas.openxmlformats.org/markup-compatibility/2006" xmlns:aink="http://schemas.microsoft.com/office/drawing/2016/ink" xmlns:am3d="http://schemas.microsoft.com/office/drawing/2017/model3d" xmlns:o="urn:schemas-microsoft-com:office:office" xmlns:oel="http://schemas.microsoft.com/office/2019/extlst" xmlns:r="http://schemas.openxmlformats.org/officeDocument/2006/relationships" xmlns:m="http://schemas.openxmlformats.org/officeDocument/2006/math" xmlns:v="urn:schemas-microsoft-com:vml" xmlns:wp14="http://schemas.microsoft.com/office/word/2010/wordprocessingDrawing" xmlns:wp="http://schemas.openxmlformats.org/drawingml/2006/wordprocessingDrawing" xmlns:w10="urn:schemas-microsoft-com:office:word" xmlns:w="http://schemas.openxmlformats.org/wordprocessingml/2006/main" xmlns:w14="http://schemas.microsoft.com/office/word/2010/wordml" xmlns:w15="http://schemas.microsoft.com/office/word/2012/wordml" xmlns:w16cex="http://schemas.microsoft.com/office/word/2018/wordml/cex" xmlns:w16cid="http://schemas.microsoft.com/office/word/2016/wordml/cid" xmlns:w16="http://schemas.microsoft.com/office/word/2018/wordml" xmlns:w16sdtdh="http://schemas.microsoft.com/office/word/2020/wordml/sdtdatahash" xmlns:w16se="http://schemas.microsoft.com/office/word/2015/wordml/symex" xmlns:wpg="http://schemas.microsoft.com/office/word/2010/wordprocessingGroup" xmlns:wpi="http://schemas.microsoft.com/office/word/2010/wordprocessingInk" xmlns:wne="http://schemas.microsoft.com/office/word/2006/wordml" xmlns:wps="http://schemas.microsoft.com/office/word/2010/wordprocessingShape" mc:Ignorable="w14 w15 w16se w16cid w16 w16cex w16sdtdh wp14">
+<w:ftr xmlns:wpc="http://schemas.microsoft.com/office/word/2010/wordprocessingCanvas" xmlns:cx="http://schemas.microsoft.com/office/drawing/2014/chartex" xmlns:cx1="http://schemas.microsoft.com/office/drawing/2015/9/8/chartex" xmlns:cx2="http://schemas.microsoft.com/office/drawing/2015/10/21/chartex" xmlns:cx3="http://schemas.microsoft.com/office/drawing/2016/5/9/chartex" xmlns:cx4="http://schemas.microsoft.com/office/drawing/2016/5/10/chartex" xmlns:cx5="http://schemas.microsoft.com/office/drawing/2016/5/11/chartex" xmlns:cx6="http://schemas.microsoft.com/office/drawing/2016/5/12/chartex" xmlns:cx7="http://schemas.microsoft.com/office/drawing/2016/5/13/chartex" xmlns:cx8="http://schemas.microsoft.com/office/drawing/2016/5/14/chartex" xmlns:mc="http://schemas.openxmlformats.org/markup-compatibility/2006" xmlns:aink="http://schemas.microsoft.com/office/drawing/2016/ink" xmlns:am3d="http://schemas.microsoft.com/office/drawing/2017/model3d" xmlns:o="urn:schemas-microsoft-com:office:office" xmlns:oel="http://schemas.microsoft.com/office/2019/extlst" xmlns:r="http://schemas.openxmlformats.org/officeDocument/2006/relationships" xmlns:m="http://schemas.openxmlformats.org/officeDocument/2006/math" xmlns:v="urn:schemas-microsoft-com:vml" xmlns:wp14="http://schemas.microsoft.com/office/word/2010/wordprocessingDrawing" xmlns:wp="http://schemas.openxmlformats.org/drawingml/2006/wordprocessingDrawing" xmlns:w10="urn:schemas-microsoft-com:office:word" xmlns:w="http://schemas.openxmlformats.org/wordprocessingml/2006/main" xmlns:w14="http://schemas.microsoft.com/office/word/2010/wordml" xmlns:w15="http://schemas.microsoft.com/office/word/2012/wordml" xmlns:w16cex="http://schemas.microsoft.com/office/word/2018/wordml/cex" xmlns:w16cid="http://schemas.microsoft.com/office/word/2016/wordml/cid" xmlns:w16="http://schemas.microsoft.com/office/word/2018/wordml" xmlns:w16du="http://schemas.microsoft.com/office/word/2023/wordml/word16du" xmlns:w16sdtdh="http://schemas.microsoft.com/office/word/2020/wordml/sdtdatahash" xmlns:w16se="http://schemas.microsoft.com/office/word/2015/wordml/symex" xmlns:wpg="http://schemas.microsoft.com/office/word/2010/wordprocessingGroup" xmlns:wpi="http://schemas.microsoft.com/office/word/2010/wordprocessingInk" xmlns:wne="http://schemas.microsoft.com/office/word/2006/wordml" xmlns:wps="http://schemas.microsoft.com/office/word/2010/wordprocessingShape" mc:Ignorable="w14 w15 w16se w16cid w16 w16cex w16sdtdh w16du wp14">
   <w:sdt>
     <w:sdtPr>
       <w:id w:val="-274789134"/>
@@ -6610,7 +6834,7 @@
 </file>
 
 <file path=word/footnotes.xml><?xml version="1.0" encoding="utf-8"?>
-<w:footnotes xmlns:wpc="http://schemas.microsoft.com/office/word/2010/wordprocessingCanvas" xmlns:cx="http://schemas.microsoft.com/office/drawing/2014/chartex" xmlns:cx1="http://schemas.microsoft.com/office/drawing/2015/9/8/chartex" xmlns:cx2="http://schemas.microsoft.com/office/drawing/2015/10/21/chartex" xmlns:cx3="http://schemas.microsoft.com/office/drawing/2016/5/9/chartex" xmlns:cx4="http://schemas.microsoft.com/office/drawing/2016/5/10/chartex" xmlns:cx5="http://schemas.microsoft.com/office/drawing/2016/5/11/chartex" xmlns:cx6="http://schemas.microsoft.com/office/drawing/2016/5/12/chartex" xmlns:cx7="http://schemas.microsoft.com/office/drawing/2016/5/13/chartex" xmlns:cx8="http://schemas.microsoft.com/office/drawing/2016/5/14/chartex" xmlns:mc="http://schemas.openxmlformats.org/markup-compatibility/2006" xmlns:aink="http://schemas.microsoft.com/office/drawing/2016/ink" xmlns:am3d="http://schemas.microsoft.com/office/drawing/2017/model3d" xmlns:o="urn:schemas-microsoft-com:office:office" xmlns:oel="http://schemas.microsoft.com/office/2019/extlst" xmlns:r="http://schemas.openxmlformats.org/officeDocument/2006/relationships" xmlns:m="http://schemas.openxmlformats.org/officeDocument/2006/math" xmlns:v="urn:schemas-microsoft-com:vml" xmlns:wp14="http://schemas.microsoft.com/office/word/2010/wordprocessingDrawing" xmlns:wp="http://schemas.openxmlformats.org/drawingml/2006/wordprocessingDrawing" xmlns:w10="urn:schemas-microsoft-com:office:word" xmlns:w="http://schemas.openxmlformats.org/wordprocessingml/2006/main" xmlns:w14="http://schemas.microsoft.com/office/word/2010/wordml" xmlns:w15="http://schemas.microsoft.com/office/word/2012/wordml" xmlns:w16cex="http://schemas.microsoft.com/office/word/2018/wordml/cex" xmlns:w16cid="http://schemas.microsoft.com/office/word/2016/wordml/cid" xmlns:w16="http://schemas.microsoft.com/office/word/2018/wordml" xmlns:w16sdtdh="http://schemas.microsoft.com/office/word/2020/wordml/sdtdatahash" xmlns:w16se="http://schemas.microsoft.com/office/word/2015/wordml/symex" xmlns:wpg="http://schemas.microsoft.com/office/word/2010/wordprocessingGroup" xmlns:wpi="http://schemas.microsoft.com/office/word/2010/wordprocessingInk" xmlns:wne="http://schemas.microsoft.com/office/word/2006/wordml" xmlns:wps="http://schemas.microsoft.com/office/word/2010/wordprocessingShape" mc:Ignorable="w14 w15 w16se w16cid w16 w16cex w16sdtdh wp14">
+<w:footnotes xmlns:wpc="http://schemas.microsoft.com/office/word/2010/wordprocessingCanvas" xmlns:cx="http://schemas.microsoft.com/office/drawing/2014/chartex" xmlns:cx1="http://schemas.microsoft.com/office/drawing/2015/9/8/chartex" xmlns:cx2="http://schemas.microsoft.com/office/drawing/2015/10/21/chartex" xmlns:cx3="http://schemas.microsoft.com/office/drawing/2016/5/9/chartex" xmlns:cx4="http://schemas.microsoft.com/office/drawing/2016/5/10/chartex" xmlns:cx5="http://schemas.microsoft.com/office/drawing/2016/5/11/chartex" xmlns:cx6="http://schemas.microsoft.com/office/drawing/2016/5/12/chartex" xmlns:cx7="http://schemas.microsoft.com/office/drawing/2016/5/13/chartex" xmlns:cx8="http://schemas.microsoft.com/office/drawing/2016/5/14/chartex" xmlns:mc="http://schemas.openxmlformats.org/markup-compatibility/2006" xmlns:aink="http://schemas.microsoft.com/office/drawing/2016/ink" xmlns:am3d="http://schemas.microsoft.com/office/drawing/2017/model3d" xmlns:o="urn:schemas-microsoft-com:office:office" xmlns:oel="http://schemas.microsoft.com/office/2019/extlst" xmlns:r="http://schemas.openxmlformats.org/officeDocument/2006/relationships" xmlns:m="http://schemas.openxmlformats.org/officeDocument/2006/math" xmlns:v="urn:schemas-microsoft-com:vml" xmlns:wp14="http://schemas.microsoft.com/office/word/2010/wordprocessingDrawing" xmlns:wp="http://schemas.openxmlformats.org/drawingml/2006/wordprocessingDrawing" xmlns:w10="urn:schemas-microsoft-com:office:word" xmlns:w="http://schemas.openxmlformats.org/wordprocessingml/2006/main" xmlns:w14="http://schemas.microsoft.com/office/word/2010/wordml" xmlns:w15="http://schemas.microsoft.com/office/word/2012/wordml" xmlns:w16cex="http://schemas.microsoft.com/office/word/2018/wordml/cex" xmlns:w16cid="http://schemas.microsoft.com/office/word/2016/wordml/cid" xmlns:w16="http://schemas.microsoft.com/office/word/2018/wordml" xmlns:w16du="http://schemas.microsoft.com/office/word/2023/wordml/word16du" xmlns:w16sdtdh="http://schemas.microsoft.com/office/word/2020/wordml/sdtdatahash" xmlns:w16se="http://schemas.microsoft.com/office/word/2015/wordml/symex" xmlns:wpg="http://schemas.microsoft.com/office/word/2010/wordprocessingGroup" xmlns:wpi="http://schemas.microsoft.com/office/word/2010/wordprocessingInk" xmlns:wne="http://schemas.microsoft.com/office/word/2006/wordml" xmlns:wps="http://schemas.microsoft.com/office/word/2010/wordprocessingShape" mc:Ignorable="w14 w15 w16se w16cid w16 w16cex w16sdtdh w16du wp14">
   <w:footnote w:type="separator" w:id="-1">
     <w:p>
       <w:pPr>
@@ -6642,7 +6866,7 @@
 </file>
 
 <file path=word/header1.xml><?xml version="1.0" encoding="utf-8"?>
-<w:hdr xmlns:wpc="http://schemas.microsoft.com/office/word/2010/wordprocessingCanvas" xmlns:cx="http://schemas.microsoft.com/office/drawing/2014/chartex" xmlns:cx1="http://schemas.microsoft.com/office/drawing/2015/9/8/chartex" xmlns:cx2="http://schemas.microsoft.com/office/drawing/2015/10/21/chartex" xmlns:cx3="http://schemas.microsoft.com/office/drawing/2016/5/9/chartex" xmlns:cx4="http://schemas.microsoft.com/office/drawing/2016/5/10/chartex" xmlns:cx5="http://schemas.microsoft.com/office/drawing/2016/5/11/chartex" xmlns:cx6="http://schemas.microsoft.com/office/drawing/2016/5/12/chartex" xmlns:cx7="http://schemas.microsoft.com/office/drawing/2016/5/13/chartex" xmlns:cx8="http://schemas.microsoft.com/office/drawing/2016/5/14/chartex" xmlns:mc="http://schemas.openxmlformats.org/markup-compatibility/2006" xmlns:aink="http://schemas.microsoft.com/office/drawing/2016/ink" xmlns:am3d="http://schemas.microsoft.com/office/drawing/2017/model3d" xmlns:o="urn:schemas-microsoft-com:office:office" xmlns:oel="http://schemas.microsoft.com/office/2019/extlst" xmlns:r="http://schemas.openxmlformats.org/officeDocument/2006/relationships" xmlns:m="http://schemas.openxmlformats.org/officeDocument/2006/math" xmlns:v="urn:schemas-microsoft-com:vml" xmlns:wp14="http://schemas.microsoft.com/office/word/2010/wordprocessingDrawing" xmlns:wp="http://schemas.openxmlformats.org/drawingml/2006/wordprocessingDrawing" xmlns:w10="urn:schemas-microsoft-com:office:word" xmlns:w="http://schemas.openxmlformats.org/wordprocessingml/2006/main" xmlns:w14="http://schemas.microsoft.com/office/word/2010/wordml" xmlns:w15="http://schemas.microsoft.com/office/word/2012/wordml" xmlns:w16cex="http://schemas.microsoft.com/office/word/2018/wordml/cex" xmlns:w16cid="http://schemas.microsoft.com/office/word/2016/wordml/cid" xmlns:w16="http://schemas.microsoft.com/office/word/2018/wordml" xmlns:w16sdtdh="http://schemas.microsoft.com/office/word/2020/wordml/sdtdatahash" xmlns:w16se="http://schemas.microsoft.com/office/word/2015/wordml/symex" xmlns:wpg="http://schemas.microsoft.com/office/word/2010/wordprocessingGroup" xmlns:wpi="http://schemas.microsoft.com/office/word/2010/wordprocessingInk" xmlns:wne="http://schemas.microsoft.com/office/word/2006/wordml" xmlns:wps="http://schemas.microsoft.com/office/word/2010/wordprocessingShape" mc:Ignorable="w14 w15 w16se w16cid w16 w16cex w16sdtdh wp14">
+<w:hdr xmlns:wpc="http://schemas.microsoft.com/office/word/2010/wordprocessingCanvas" xmlns:cx="http://schemas.microsoft.com/office/drawing/2014/chartex" xmlns:cx1="http://schemas.microsoft.com/office/drawing/2015/9/8/chartex" xmlns:cx2="http://schemas.microsoft.com/office/drawing/2015/10/21/chartex" xmlns:cx3="http://schemas.microsoft.com/office/drawing/2016/5/9/chartex" xmlns:cx4="http://schemas.microsoft.com/office/drawing/2016/5/10/chartex" xmlns:cx5="http://schemas.microsoft.com/office/drawing/2016/5/11/chartex" xmlns:cx6="http://schemas.microsoft.com/office/drawing/2016/5/12/chartex" xmlns:cx7="http://schemas.microsoft.com/office/drawing/2016/5/13/chartex" xmlns:cx8="http://schemas.microsoft.com/office/drawing/2016/5/14/chartex" xmlns:mc="http://schemas.openxmlformats.org/markup-compatibility/2006" xmlns:aink="http://schemas.microsoft.com/office/drawing/2016/ink" xmlns:am3d="http://schemas.microsoft.com/office/drawing/2017/model3d" xmlns:o="urn:schemas-microsoft-com:office:office" xmlns:oel="http://schemas.microsoft.com/office/2019/extlst" xmlns:r="http://schemas.openxmlformats.org/officeDocument/2006/relationships" xmlns:m="http://schemas.openxmlformats.org/officeDocument/2006/math" xmlns:v="urn:schemas-microsoft-com:vml" xmlns:wp14="http://schemas.microsoft.com/office/word/2010/wordprocessingDrawing" xmlns:wp="http://schemas.openxmlformats.org/drawingml/2006/wordprocessingDrawing" xmlns:w10="urn:schemas-microsoft-com:office:word" xmlns:w="http://schemas.openxmlformats.org/wordprocessingml/2006/main" xmlns:w14="http://schemas.microsoft.com/office/word/2010/wordml" xmlns:w15="http://schemas.microsoft.com/office/word/2012/wordml" xmlns:w16cex="http://schemas.microsoft.com/office/word/2018/wordml/cex" xmlns:w16cid="http://schemas.microsoft.com/office/word/2016/wordml/cid" xmlns:w16="http://schemas.microsoft.com/office/word/2018/wordml" xmlns:w16du="http://schemas.microsoft.com/office/word/2023/wordml/word16du" xmlns:w16sdtdh="http://schemas.microsoft.com/office/word/2020/wordml/sdtdatahash" xmlns:w16se="http://schemas.microsoft.com/office/word/2015/wordml/symex" xmlns:wpg="http://schemas.microsoft.com/office/word/2010/wordprocessingGroup" xmlns:wpi="http://schemas.microsoft.com/office/word/2010/wordprocessingInk" xmlns:wne="http://schemas.microsoft.com/office/word/2006/wordml" xmlns:wps="http://schemas.microsoft.com/office/word/2010/wordprocessingShape" xmlns:a="http://schemas.openxmlformats.org/drawingml/2006/main" xmlns:pic="http://schemas.openxmlformats.org/drawingml/2006/picture" xmlns:a14="http://schemas.microsoft.com/office/drawing/2010/main" mc:Ignorable="w14 w15 w16se w16cid w16 w16cex w16sdtdh w16du wp14">
   <w:p>
     <w:pPr>
       <w:pStyle w:val="Header"/>
@@ -6731,63 +6955,7 @@
         <w:sz w:val="16"/>
         <w:szCs w:val="16"/>
       </w:rPr>
-      <w:t>Congreso de Desarrollos Aeroespaciales Colombianos</w:t>
-    </w:r>
-    <w:r>
-      <w:rPr>
-        <w:rFonts w:ascii="Times New Roman" w:hAnsi="Times New Roman" w:cs="Times New Roman"/>
-        <w:sz w:val="16"/>
-        <w:szCs w:val="16"/>
-      </w:rPr>
-      <w:t xml:space="preserve"> </w:t>
-    </w:r>
-    <w:r>
-      <w:rPr>
-        <w:rFonts w:ascii="Times New Roman" w:hAnsi="Times New Roman" w:cs="Times New Roman"/>
-        <w:sz w:val="16"/>
-        <w:szCs w:val="16"/>
-      </w:rPr>
-      <w:t xml:space="preserve">| </w:t>
-    </w:r>
-    <w:r>
-      <w:rPr>
-        <w:rFonts w:ascii="Times New Roman" w:hAnsi="Times New Roman" w:cs="Times New Roman"/>
-        <w:sz w:val="16"/>
-        <w:szCs w:val="16"/>
-      </w:rPr>
-      <w:t>1</w:t>
-    </w:r>
-    <w:r>
-      <w:rPr>
-        <w:rFonts w:ascii="Times New Roman" w:hAnsi="Times New Roman" w:cs="Times New Roman"/>
-        <w:sz w:val="16"/>
-        <w:szCs w:val="16"/>
-      </w:rPr>
-      <w:t>9</w:t>
-    </w:r>
-    <w:r>
-      <w:rPr>
-        <w:rFonts w:ascii="Times New Roman" w:hAnsi="Times New Roman" w:cs="Times New Roman"/>
-        <w:sz w:val="16"/>
-        <w:szCs w:val="16"/>
-      </w:rPr>
-      <w:t xml:space="preserve"> y </w:t>
-    </w:r>
-    <w:r>
-      <w:rPr>
-        <w:rFonts w:ascii="Times New Roman" w:hAnsi="Times New Roman" w:cs="Times New Roman"/>
-        <w:sz w:val="16"/>
-        <w:szCs w:val="16"/>
-      </w:rPr>
-      <w:t>20</w:t>
-    </w:r>
-    <w:r>
-      <w:rPr>
-        <w:rFonts w:ascii="Times New Roman" w:hAnsi="Times New Roman" w:cs="Times New Roman"/>
-        <w:sz w:val="16"/>
-        <w:szCs w:val="16"/>
-      </w:rPr>
-      <w:t xml:space="preserve"> de </w:t>
+      <w:t xml:space="preserve">Congreso de Desarrollo Aeroespacial Colombiano | 19 y 20 de </w:t>
     </w:r>
     <w:proofErr w:type="gramStart"/>
     <w:r>
@@ -6812,7 +6980,7 @@
 </file>
 
 <file path=word/numbering.xml><?xml version="1.0" encoding="utf-8"?>
-<w:numbering xmlns:wpc="http://schemas.microsoft.com/office/word/2010/wordprocessingCanvas" xmlns:cx="http://schemas.microsoft.com/office/drawing/2014/chartex" xmlns:cx1="http://schemas.microsoft.com/office/drawing/2015/9/8/chartex" xmlns:cx2="http://schemas.microsoft.com/office/drawing/2015/10/21/chartex" xmlns:cx3="http://schemas.microsoft.com/office/drawing/2016/5/9/chartex" xmlns:cx4="http://schemas.microsoft.com/office/drawing/2016/5/10/chartex" xmlns:cx5="http://schemas.microsoft.com/office/drawing/2016/5/11/chartex" xmlns:cx6="http://schemas.microsoft.com/office/drawing/2016/5/12/chartex" xmlns:cx7="http://schemas.microsoft.com/office/drawing/2016/5/13/chartex" xmlns:cx8="http://schemas.microsoft.com/office/drawing/2016/5/14/chartex" xmlns:mc="http://schemas.openxmlformats.org/markup-compatibility/2006" xmlns:aink="http://schemas.microsoft.com/office/drawing/2016/ink" xmlns:am3d="http://schemas.microsoft.com/office/drawing/2017/model3d" xmlns:o="urn:schemas-microsoft-com:office:office" xmlns:oel="http://schemas.microsoft.com/office/2019/extlst" xmlns:r="http://schemas.openxmlformats.org/officeDocument/2006/relationships" xmlns:m="http://schemas.openxmlformats.org/officeDocument/2006/math" xmlns:v="urn:schemas-microsoft-com:vml" xmlns:wp14="http://schemas.microsoft.com/office/word/2010/wordprocessingDrawing" xmlns:wp="http://schemas.openxmlformats.org/drawingml/2006/wordprocessingDrawing" xmlns:w10="urn:schemas-microsoft-com:office:word" xmlns:w="http://schemas.openxmlformats.org/wordprocessingml/2006/main" xmlns:w14="http://schemas.microsoft.com/office/word/2010/wordml" xmlns:w15="http://schemas.microsoft.com/office/word/2012/wordml" xmlns:w16cex="http://schemas.microsoft.com/office/word/2018/wordml/cex" xmlns:w16cid="http://schemas.microsoft.com/office/word/2016/wordml/cid" xmlns:w16="http://schemas.microsoft.com/office/word/2018/wordml" xmlns:w16sdtdh="http://schemas.microsoft.com/office/word/2020/wordml/sdtdatahash" xmlns:w16se="http://schemas.microsoft.com/office/word/2015/wordml/symex" xmlns:wpg="http://schemas.microsoft.com/office/word/2010/wordprocessingGroup" xmlns:wpi="http://schemas.microsoft.com/office/word/2010/wordprocessingInk" xmlns:wne="http://schemas.microsoft.com/office/word/2006/wordml" xmlns:wps="http://schemas.microsoft.com/office/word/2010/wordprocessingShape" mc:Ignorable="w14 w15 w16se w16cid w16 w16cex w16sdtdh wp14">
+<w:numbering xmlns:wpc="http://schemas.microsoft.com/office/word/2010/wordprocessingCanvas" xmlns:cx="http://schemas.microsoft.com/office/drawing/2014/chartex" xmlns:cx1="http://schemas.microsoft.com/office/drawing/2015/9/8/chartex" xmlns:cx2="http://schemas.microsoft.com/office/drawing/2015/10/21/chartex" xmlns:cx3="http://schemas.microsoft.com/office/drawing/2016/5/9/chartex" xmlns:cx4="http://schemas.microsoft.com/office/drawing/2016/5/10/chartex" xmlns:cx5="http://schemas.microsoft.com/office/drawing/2016/5/11/chartex" xmlns:cx6="http://schemas.microsoft.com/office/drawing/2016/5/12/chartex" xmlns:cx7="http://schemas.microsoft.com/office/drawing/2016/5/13/chartex" xmlns:cx8="http://schemas.microsoft.com/office/drawing/2016/5/14/chartex" xmlns:mc="http://schemas.openxmlformats.org/markup-compatibility/2006" xmlns:aink="http://schemas.microsoft.com/office/drawing/2016/ink" xmlns:am3d="http://schemas.microsoft.com/office/drawing/2017/model3d" xmlns:o="urn:schemas-microsoft-com:office:office" xmlns:oel="http://schemas.microsoft.com/office/2019/extlst" xmlns:r="http://schemas.openxmlformats.org/officeDocument/2006/relationships" xmlns:m="http://schemas.openxmlformats.org/officeDocument/2006/math" xmlns:v="urn:schemas-microsoft-com:vml" xmlns:wp14="http://schemas.microsoft.com/office/word/2010/wordprocessingDrawing" xmlns:wp="http://schemas.openxmlformats.org/drawingml/2006/wordprocessingDrawing" xmlns:w10="urn:schemas-microsoft-com:office:word" xmlns:w="http://schemas.openxmlformats.org/wordprocessingml/2006/main" xmlns:w14="http://schemas.microsoft.com/office/word/2010/wordml" xmlns:w15="http://schemas.microsoft.com/office/word/2012/wordml" xmlns:w16cex="http://schemas.microsoft.com/office/word/2018/wordml/cex" xmlns:w16cid="http://schemas.microsoft.com/office/word/2016/wordml/cid" xmlns:w16="http://schemas.microsoft.com/office/word/2018/wordml" xmlns:w16du="http://schemas.microsoft.com/office/word/2023/wordml/word16du" xmlns:w16sdtdh="http://schemas.microsoft.com/office/word/2020/wordml/sdtdatahash" xmlns:w16se="http://schemas.microsoft.com/office/word/2015/wordml/symex" xmlns:wpg="http://schemas.microsoft.com/office/word/2010/wordprocessingGroup" xmlns:wpi="http://schemas.microsoft.com/office/word/2010/wordprocessingInk" xmlns:wne="http://schemas.microsoft.com/office/word/2006/wordml" xmlns:wps="http://schemas.microsoft.com/office/word/2010/wordprocessingShape" mc:Ignorable="w14 w15 w16se w16cid w16 w16cex w16sdtdh w16du wp14">
   <w:abstractNum w:abstractNumId="0" w15:restartNumberingAfterBreak="0">
     <w:nsid w:val="024C5050"/>
     <w:multiLevelType w:val="hybridMultilevel"/>
@@ -6825,7 +6993,7 @@
         <w:ind w:left="720" w:hanging="360"/>
       </w:pPr>
       <w:rPr>
-        <w:rFonts w:ascii="Times New Roman" w:eastAsiaTheme="minorHAnsi" w:hAnsi="Times New Roman" w:cs="Times New Roman" w:hint="default"/>
+        <w:rFonts w:hint="default" w:ascii="Times New Roman" w:hAnsi="Times New Roman" w:cs="Times New Roman" w:eastAsiaTheme="minorHAnsi"/>
       </w:rPr>
     </w:lvl>
     <w:lvl w:ilvl="1" w:tplc="240A0003" w:tentative="1">
@@ -6837,7 +7005,7 @@
         <w:ind w:left="1440" w:hanging="360"/>
       </w:pPr>
       <w:rPr>
-        <w:rFonts w:ascii="Courier New" w:hAnsi="Courier New" w:cs="Courier New" w:hint="default"/>
+        <w:rFonts w:hint="default" w:ascii="Courier New" w:hAnsi="Courier New" w:cs="Courier New"/>
       </w:rPr>
     </w:lvl>
     <w:lvl w:ilvl="2" w:tplc="240A0005" w:tentative="1">
@@ -6849,7 +7017,7 @@
         <w:ind w:left="2160" w:hanging="360"/>
       </w:pPr>
       <w:rPr>
-        <w:rFonts w:ascii="Wingdings" w:hAnsi="Wingdings" w:hint="default"/>
+        <w:rFonts w:hint="default" w:ascii="Wingdings" w:hAnsi="Wingdings"/>
       </w:rPr>
     </w:lvl>
     <w:lvl w:ilvl="3" w:tplc="240A0001" w:tentative="1">
@@ -6861,7 +7029,7 @@
         <w:ind w:left="2880" w:hanging="360"/>
       </w:pPr>
       <w:rPr>
-        <w:rFonts w:ascii="Symbol" w:hAnsi="Symbol" w:hint="default"/>
+        <w:rFonts w:hint="default" w:ascii="Symbol" w:hAnsi="Symbol"/>
       </w:rPr>
     </w:lvl>
     <w:lvl w:ilvl="4" w:tplc="240A0003" w:tentative="1">
@@ -6873,7 +7041,7 @@
         <w:ind w:left="3600" w:hanging="360"/>
       </w:pPr>
       <w:rPr>
-        <w:rFonts w:ascii="Courier New" w:hAnsi="Courier New" w:cs="Courier New" w:hint="default"/>
+        <w:rFonts w:hint="default" w:ascii="Courier New" w:hAnsi="Courier New" w:cs="Courier New"/>
       </w:rPr>
     </w:lvl>
     <w:lvl w:ilvl="5" w:tplc="240A0005" w:tentative="1">
@@ -6885,7 +7053,7 @@
         <w:ind w:left="4320" w:hanging="360"/>
       </w:pPr>
       <w:rPr>
-        <w:rFonts w:ascii="Wingdings" w:hAnsi="Wingdings" w:hint="default"/>
+        <w:rFonts w:hint="default" w:ascii="Wingdings" w:hAnsi="Wingdings"/>
       </w:rPr>
     </w:lvl>
     <w:lvl w:ilvl="6" w:tplc="240A0001" w:tentative="1">
@@ -6897,7 +7065,7 @@
         <w:ind w:left="5040" w:hanging="360"/>
       </w:pPr>
       <w:rPr>
-        <w:rFonts w:ascii="Symbol" w:hAnsi="Symbol" w:hint="default"/>
+        <w:rFonts w:hint="default" w:ascii="Symbol" w:hAnsi="Symbol"/>
       </w:rPr>
     </w:lvl>
     <w:lvl w:ilvl="7" w:tplc="240A0003" w:tentative="1">
@@ -6909,7 +7077,7 @@
         <w:ind w:left="5760" w:hanging="360"/>
       </w:pPr>
       <w:rPr>
-        <w:rFonts w:ascii="Courier New" w:hAnsi="Courier New" w:cs="Courier New" w:hint="default"/>
+        <w:rFonts w:hint="default" w:ascii="Courier New" w:hAnsi="Courier New" w:cs="Courier New"/>
       </w:rPr>
     </w:lvl>
     <w:lvl w:ilvl="8" w:tplc="240A0005" w:tentative="1">
@@ -6921,7 +7089,7 @@
         <w:ind w:left="6480" w:hanging="360"/>
       </w:pPr>
       <w:rPr>
-        <w:rFonts w:ascii="Wingdings" w:hAnsi="Wingdings" w:hint="default"/>
+        <w:rFonts w:hint="default" w:ascii="Wingdings" w:hAnsi="Wingdings"/>
       </w:rPr>
     </w:lvl>
   </w:abstractNum>
@@ -6932,11 +7100,11 @@
 </file>
 
 <file path=word/styles.xml><?xml version="1.0" encoding="utf-8"?>
-<w:styles xmlns:mc="http://schemas.openxmlformats.org/markup-compatibility/2006" xmlns:r="http://schemas.openxmlformats.org/officeDocument/2006/relationships" xmlns:w="http://schemas.openxmlformats.org/wordprocessingml/2006/main" xmlns:w14="http://schemas.microsoft.com/office/word/2010/wordml" xmlns:w15="http://schemas.microsoft.com/office/word/2012/wordml" xmlns:w16cex="http://schemas.microsoft.com/office/word/2018/wordml/cex" xmlns:w16cid="http://schemas.microsoft.com/office/word/2016/wordml/cid" xmlns:w16="http://schemas.microsoft.com/office/word/2018/wordml" xmlns:w16sdtdh="http://schemas.microsoft.com/office/word/2020/wordml/sdtdatahash" xmlns:w16se="http://schemas.microsoft.com/office/word/2015/wordml/symex" mc:Ignorable="w14 w15 w16se w16cid w16 w16cex w16sdtdh">
+<w:styles xmlns:mc="http://schemas.openxmlformats.org/markup-compatibility/2006" xmlns:r="http://schemas.openxmlformats.org/officeDocument/2006/relationships" xmlns:w="http://schemas.openxmlformats.org/wordprocessingml/2006/main" xmlns:w14="http://schemas.microsoft.com/office/word/2010/wordml" xmlns:w15="http://schemas.microsoft.com/office/word/2012/wordml" xmlns:w16cex="http://schemas.microsoft.com/office/word/2018/wordml/cex" xmlns:w16cid="http://schemas.microsoft.com/office/word/2016/wordml/cid" xmlns:w16="http://schemas.microsoft.com/office/word/2018/wordml" xmlns:w16du="http://schemas.microsoft.com/office/word/2023/wordml/word16du" xmlns:w16sdtdh="http://schemas.microsoft.com/office/word/2020/wordml/sdtdatahash" xmlns:w16se="http://schemas.microsoft.com/office/word/2015/wordml/symex" mc:Ignorable="w14 w15 w16se w16cid w16 w16cex w16sdtdh w16du">
   <w:docDefaults>
     <w:rPrDefault>
       <w:rPr>
-        <w:rFonts w:asciiTheme="minorHAnsi" w:eastAsiaTheme="minorHAnsi" w:hAnsiTheme="minorHAnsi" w:cstheme="minorBidi"/>
+        <w:rFonts w:asciiTheme="minorHAnsi" w:hAnsiTheme="minorHAnsi" w:eastAsiaTheme="minorHAnsi" w:cstheme="minorBidi"/>
         <w:kern w:val="2"/>
         <w:sz w:val="22"/>
         <w:szCs w:val="22"/>
@@ -6953,14 +7121,14 @@
   <w:latentStyles w:defLockedState="0" w:defUIPriority="99" w:defSemiHidden="0" w:defUnhideWhenUsed="0" w:defQFormat="0" w:count="376">
     <w:lsdException w:name="Normal" w:uiPriority="0" w:qFormat="1"/>
     <w:lsdException w:name="heading 1" w:uiPriority="9" w:qFormat="1"/>
-    <w:lsdException w:name="heading 2" w:semiHidden="1" w:uiPriority="9" w:unhideWhenUsed="1" w:qFormat="1"/>
-    <w:lsdException w:name="heading 3" w:semiHidden="1" w:uiPriority="9" w:unhideWhenUsed="1" w:qFormat="1"/>
-    <w:lsdException w:name="heading 4" w:semiHidden="1" w:uiPriority="9" w:unhideWhenUsed="1" w:qFormat="1"/>
-    <w:lsdException w:name="heading 5" w:semiHidden="1" w:uiPriority="9" w:unhideWhenUsed="1" w:qFormat="1"/>
-    <w:lsdException w:name="heading 6" w:semiHidden="1" w:uiPriority="9" w:unhideWhenUsed="1" w:qFormat="1"/>
-    <w:lsdException w:name="heading 7" w:semiHidden="1" w:uiPriority="9" w:unhideWhenUsed="1" w:qFormat="1"/>
-    <w:lsdException w:name="heading 8" w:semiHidden="1" w:uiPriority="9" w:unhideWhenUsed="1" w:qFormat="1"/>
-    <w:lsdException w:name="heading 9" w:semiHidden="1" w:uiPriority="9" w:unhideWhenUsed="1" w:qFormat="1"/>
+    <w:lsdException w:name="heading 2" w:uiPriority="9" w:semiHidden="1" w:unhideWhenUsed="1" w:qFormat="1"/>
+    <w:lsdException w:name="heading 3" w:uiPriority="9" w:semiHidden="1" w:unhideWhenUsed="1" w:qFormat="1"/>
+    <w:lsdException w:name="heading 4" w:uiPriority="9" w:semiHidden="1" w:unhideWhenUsed="1" w:qFormat="1"/>
+    <w:lsdException w:name="heading 5" w:uiPriority="9" w:semiHidden="1" w:unhideWhenUsed="1" w:qFormat="1"/>
+    <w:lsdException w:name="heading 6" w:uiPriority="9" w:semiHidden="1" w:unhideWhenUsed="1" w:qFormat="1"/>
+    <w:lsdException w:name="heading 7" w:uiPriority="9" w:semiHidden="1" w:unhideWhenUsed="1" w:qFormat="1"/>
+    <w:lsdException w:name="heading 8" w:uiPriority="9" w:semiHidden="1" w:unhideWhenUsed="1" w:qFormat="1"/>
+    <w:lsdException w:name="heading 9" w:uiPriority="9" w:semiHidden="1" w:unhideWhenUsed="1" w:qFormat="1"/>
     <w:lsdException w:name="index 1" w:semiHidden="1" w:unhideWhenUsed="1"/>
     <w:lsdException w:name="index 2" w:semiHidden="1" w:unhideWhenUsed="1"/>
     <w:lsdException w:name="index 3" w:semiHidden="1" w:unhideWhenUsed="1"/>
@@ -6970,22 +7138,22 @@
     <w:lsdException w:name="index 7" w:semiHidden="1" w:unhideWhenUsed="1"/>
     <w:lsdException w:name="index 8" w:semiHidden="1" w:unhideWhenUsed="1"/>
     <w:lsdException w:name="index 9" w:semiHidden="1" w:unhideWhenUsed="1"/>
-    <w:lsdException w:name="toc 1" w:semiHidden="1" w:uiPriority="39" w:unhideWhenUsed="1"/>
-    <w:lsdException w:name="toc 2" w:semiHidden="1" w:uiPriority="39" w:unhideWhenUsed="1"/>
-    <w:lsdException w:name="toc 3" w:semiHidden="1" w:uiPriority="39" w:unhideWhenUsed="1"/>
-    <w:lsdException w:name="toc 4" w:semiHidden="1" w:uiPriority="39" w:unhideWhenUsed="1"/>
-    <w:lsdException w:name="toc 5" w:semiHidden="1" w:uiPriority="39" w:unhideWhenUsed="1"/>
-    <w:lsdException w:name="toc 6" w:semiHidden="1" w:uiPriority="39" w:unhideWhenUsed="1"/>
-    <w:lsdException w:name="toc 7" w:semiHidden="1" w:uiPriority="39" w:unhideWhenUsed="1"/>
-    <w:lsdException w:name="toc 8" w:semiHidden="1" w:uiPriority="39" w:unhideWhenUsed="1"/>
-    <w:lsdException w:name="toc 9" w:semiHidden="1" w:uiPriority="39" w:unhideWhenUsed="1"/>
+    <w:lsdException w:name="toc 1" w:uiPriority="39" w:semiHidden="1" w:unhideWhenUsed="1"/>
+    <w:lsdException w:name="toc 2" w:uiPriority="39" w:semiHidden="1" w:unhideWhenUsed="1"/>
+    <w:lsdException w:name="toc 3" w:uiPriority="39" w:semiHidden="1" w:unhideWhenUsed="1"/>
+    <w:lsdException w:name="toc 4" w:uiPriority="39" w:semiHidden="1" w:unhideWhenUsed="1"/>
+    <w:lsdException w:name="toc 5" w:uiPriority="39" w:semiHidden="1" w:unhideWhenUsed="1"/>
+    <w:lsdException w:name="toc 6" w:uiPriority="39" w:semiHidden="1" w:unhideWhenUsed="1"/>
+    <w:lsdException w:name="toc 7" w:uiPriority="39" w:semiHidden="1" w:unhideWhenUsed="1"/>
+    <w:lsdException w:name="toc 8" w:uiPriority="39" w:semiHidden="1" w:unhideWhenUsed="1"/>
+    <w:lsdException w:name="toc 9" w:uiPriority="39" w:semiHidden="1" w:unhideWhenUsed="1"/>
     <w:lsdException w:name="Normal Indent" w:semiHidden="1" w:unhideWhenUsed="1"/>
     <w:lsdException w:name="footnote text" w:semiHidden="1" w:unhideWhenUsed="1"/>
     <w:lsdException w:name="annotation text" w:semiHidden="1" w:unhideWhenUsed="1"/>
     <w:lsdException w:name="header" w:semiHidden="1" w:unhideWhenUsed="1"/>
     <w:lsdException w:name="footer" w:semiHidden="1" w:unhideWhenUsed="1"/>
     <w:lsdException w:name="index heading" w:semiHidden="1" w:unhideWhenUsed="1"/>
-    <w:lsdException w:name="caption" w:semiHidden="1" w:uiPriority="35" w:unhideWhenUsed="1" w:qFormat="1"/>
+    <w:lsdException w:name="caption" w:uiPriority="35" w:semiHidden="1" w:unhideWhenUsed="1" w:qFormat="1"/>
     <w:lsdException w:name="table of figures" w:semiHidden="1" w:unhideWhenUsed="1"/>
     <w:lsdException w:name="envelope address" w:semiHidden="1" w:unhideWhenUsed="1"/>
     <w:lsdException w:name="envelope return" w:semiHidden="1" w:unhideWhenUsed="1"/>
@@ -7016,7 +7184,7 @@
     <w:lsdException w:name="Title" w:uiPriority="10" w:qFormat="1"/>
     <w:lsdException w:name="Closing" w:semiHidden="1" w:unhideWhenUsed="1"/>
     <w:lsdException w:name="Signature" w:semiHidden="1" w:unhideWhenUsed="1"/>
-    <w:lsdException w:name="Default Paragraph Font" w:semiHidden="1" w:uiPriority="1" w:unhideWhenUsed="1"/>
+    <w:lsdException w:name="Default Paragraph Font" w:uiPriority="1" w:semiHidden="1" w:unhideWhenUsed="1"/>
     <w:lsdException w:name="Body Text" w:semiHidden="1" w:unhideWhenUsed="1"/>
     <w:lsdException w:name="Body Text Indent" w:semiHidden="1" w:unhideWhenUsed="1"/>
     <w:lsdException w:name="List Continue" w:semiHidden="1" w:unhideWhenUsed="1"/>
@@ -7216,8 +7384,8 @@
     <w:lsdException w:name="Subtle Reference" w:uiPriority="31" w:qFormat="1"/>
     <w:lsdException w:name="Intense Reference" w:uiPriority="32" w:qFormat="1"/>
     <w:lsdException w:name="Book Title" w:uiPriority="33" w:qFormat="1"/>
-    <w:lsdException w:name="Bibliography" w:semiHidden="1" w:uiPriority="37" w:unhideWhenUsed="1"/>
-    <w:lsdException w:name="TOC Heading" w:semiHidden="1" w:uiPriority="39" w:unhideWhenUsed="1" w:qFormat="1"/>
+    <w:lsdException w:name="Bibliography" w:uiPriority="37" w:semiHidden="1" w:unhideWhenUsed="1"/>
+    <w:lsdException w:name="TOC Heading" w:uiPriority="39" w:semiHidden="1" w:unhideWhenUsed="1" w:qFormat="1"/>
     <w:lsdException w:name="Plain Table 1" w:uiPriority="41"/>
     <w:lsdException w:name="Plain Table 2" w:uiPriority="42"/>
     <w:lsdException w:name="Plain Table 3" w:uiPriority="43"/>
@@ -7328,7 +7496,7 @@
     <w:lsdException w:name="Unresolved Mention" w:semiHidden="1" w:unhideWhenUsed="1"/>
     <w:lsdException w:name="Smart Link" w:semiHidden="1" w:unhideWhenUsed="1"/>
   </w:latentStyles>
-  <w:style w:type="paragraph" w:default="1" w:styleId="Normal">
+  <w:style w:type="paragraph" w:styleId="Normal" w:default="1">
     <w:name w:val="Normal"/>
     <w:qFormat/>
   </w:style>
@@ -7347,7 +7515,7 @@
       <w:outlineLvl w:val="0"/>
     </w:pPr>
     <w:rPr>
-      <w:rFonts w:asciiTheme="majorHAnsi" w:eastAsiaTheme="majorEastAsia" w:hAnsiTheme="majorHAnsi" w:cstheme="majorBidi"/>
+      <w:rFonts w:asciiTheme="majorHAnsi" w:hAnsiTheme="majorHAnsi" w:eastAsiaTheme="majorEastAsia" w:cstheme="majorBidi"/>
       <w:color w:val="2F5496" w:themeColor="accent1" w:themeShade="BF"/>
       <w:sz w:val="32"/>
       <w:szCs w:val="32"/>
@@ -7369,19 +7537,19 @@
       <w:outlineLvl w:val="1"/>
     </w:pPr>
     <w:rPr>
-      <w:rFonts w:asciiTheme="majorHAnsi" w:eastAsiaTheme="majorEastAsia" w:hAnsiTheme="majorHAnsi" w:cstheme="majorBidi"/>
+      <w:rFonts w:asciiTheme="majorHAnsi" w:hAnsiTheme="majorHAnsi" w:eastAsiaTheme="majorEastAsia" w:cstheme="majorBidi"/>
       <w:color w:val="2F5496" w:themeColor="accent1" w:themeShade="BF"/>
       <w:sz w:val="26"/>
       <w:szCs w:val="26"/>
     </w:rPr>
   </w:style>
-  <w:style w:type="character" w:default="1" w:styleId="DefaultParagraphFont">
+  <w:style w:type="character" w:styleId="DefaultParagraphFont" w:default="1">
     <w:name w:val="Default Paragraph Font"/>
     <w:uiPriority w:val="1"/>
     <w:semiHidden/>
     <w:unhideWhenUsed/>
   </w:style>
-  <w:style w:type="table" w:default="1" w:styleId="TableNormal">
+  <w:style w:type="table" w:styleId="TableNormal" w:default="1">
     <w:name w:val="Normal Table"/>
     <w:uiPriority w:val="99"/>
     <w:semiHidden/>
@@ -7396,7 +7564,7 @@
       </w:tblCellMar>
     </w:tblPr>
   </w:style>
-  <w:style w:type="numbering" w:default="1" w:styleId="NoList">
+  <w:style w:type="numbering" w:styleId="NoList" w:default="1">
     <w:name w:val="No List"/>
     <w:uiPriority w:val="99"/>
     <w:semiHidden/>
@@ -7417,7 +7585,7 @@
       <w:spacing w:after="0" w:line="240" w:lineRule="auto"/>
     </w:pPr>
   </w:style>
-  <w:style w:type="character" w:customStyle="1" w:styleId="HeaderChar">
+  <w:style w:type="character" w:styleId="HeaderChar" w:customStyle="1">
     <w:name w:val="Header Char"/>
     <w:basedOn w:val="DefaultParagraphFont"/>
     <w:link w:val="Header"/>
@@ -7439,34 +7607,34 @@
       <w:spacing w:after="0" w:line="240" w:lineRule="auto"/>
     </w:pPr>
   </w:style>
-  <w:style w:type="character" w:customStyle="1" w:styleId="FooterChar">
+  <w:style w:type="character" w:styleId="FooterChar" w:customStyle="1">
     <w:name w:val="Footer Char"/>
     <w:basedOn w:val="DefaultParagraphFont"/>
     <w:link w:val="Footer"/>
     <w:uiPriority w:val="99"/>
     <w:rsid w:val="00C92763"/>
   </w:style>
-  <w:style w:type="character" w:customStyle="1" w:styleId="Heading1Char">
+  <w:style w:type="character" w:styleId="Heading1Char" w:customStyle="1">
     <w:name w:val="Heading 1 Char"/>
     <w:basedOn w:val="DefaultParagraphFont"/>
     <w:link w:val="Heading1"/>
     <w:uiPriority w:val="9"/>
     <w:rsid w:val="00761D56"/>
     <w:rPr>
-      <w:rFonts w:asciiTheme="majorHAnsi" w:eastAsiaTheme="majorEastAsia" w:hAnsiTheme="majorHAnsi" w:cstheme="majorBidi"/>
+      <w:rFonts w:asciiTheme="majorHAnsi" w:hAnsiTheme="majorHAnsi" w:eastAsiaTheme="majorEastAsia" w:cstheme="majorBidi"/>
       <w:color w:val="2F5496" w:themeColor="accent1" w:themeShade="BF"/>
       <w:sz w:val="32"/>
       <w:szCs w:val="32"/>
     </w:rPr>
   </w:style>
-  <w:style w:type="character" w:customStyle="1" w:styleId="Heading2Char">
+  <w:style w:type="character" w:styleId="Heading2Char" w:customStyle="1">
     <w:name w:val="Heading 2 Char"/>
     <w:basedOn w:val="DefaultParagraphFont"/>
     <w:link w:val="Heading2"/>
     <w:uiPriority w:val="9"/>
     <w:rsid w:val="000F22FB"/>
     <w:rPr>
-      <w:rFonts w:asciiTheme="majorHAnsi" w:eastAsiaTheme="majorEastAsia" w:hAnsiTheme="majorHAnsi" w:cstheme="majorBidi"/>
+      <w:rFonts w:asciiTheme="majorHAnsi" w:hAnsiTheme="majorHAnsi" w:eastAsiaTheme="majorEastAsia" w:cstheme="majorBidi"/>
       <w:color w:val="2F5496" w:themeColor="accent1" w:themeShade="BF"/>
       <w:sz w:val="26"/>
       <w:szCs w:val="26"/>
@@ -7484,6 +7652,39 @@
     </w:pPr>
   </w:style>
 </w:styles>
+</file>
+
+<file path=word/glossary/document.xml><?xml version="1.0" encoding="utf-8"?>
+<w:glossaryDocument xmlns:w14="http://schemas.microsoft.com/office/word/2010/wordml" xmlns:w="http://schemas.openxmlformats.org/wordprocessingml/2006/main">
+  <w:docParts>
+    <w:docPart>
+      <w:docPartPr>
+        <w:name w:val="DefaultPlaceholder_1081868574"/>
+        <w:category>
+          <w:name w:val="General"/>
+          <w:gallery w:val="placeholder"/>
+        </w:category>
+        <w:types>
+          <w:type w:val="bbPlcHdr"/>
+        </w:types>
+        <w:behaviors>
+          <w:behavior w:val="content"/>
+        </w:behaviors>
+        <w:guid w:val="{6dea59da-1868-4a0d-a085-6cae1930e9df}"/>
+      </w:docPartPr>
+      <w:docPartBody>
+        <w:p>
+          <w:r>
+            <w:rPr>
+              <w:rStyle w:val="PlaceholderText"/>
+            </w:rPr>
+            <w:t/>
+          </w:r>
+        </w:p>
+      </w:docPartBody>
+    </w:docPart>
+  </w:docParts>
+</w:glossaryDocument>
 </file>
 
 <file path=word/theme/theme1.xml><?xml version="1.0" encoding="utf-8"?>
@@ -7782,11 +7983,12 @@
 </file>
 
 <file path=customXml/item1.xml><?xml version="1.0" encoding="utf-8"?>
-<p:properties xmlns:p="http://schemas.microsoft.com/office/2006/metadata/properties" xmlns:xsi="http://www.w3.org/2001/XMLSchema-instance" xmlns:pc="http://schemas.microsoft.com/office/infopath/2007/PartnerControls">
-  <documentManagement>
-    <_activity xmlns="afffe01b-5340-4510-8195-26e43c08d480" xsi:nil="true"/>
-  </documentManagement>
-</p:properties>
+<?mso-contentType ?>
+<FormTemplates xmlns="http://schemas.microsoft.com/sharepoint/v3/contenttype/forms">
+  <Display>DocumentLibraryForm</Display>
+  <Edit>DocumentLibraryForm</Edit>
+  <New>DocumentLibraryForm</New>
+</FormTemplates>
 </file>
 
 <file path=customXml/item2.xml><?xml version="1.0" encoding="utf-8"?>
@@ -8025,12 +8227,11 @@
 </file>
 
 <file path=customXml/item3.xml><?xml version="1.0" encoding="utf-8"?>
-<?mso-contentType ?>
-<FormTemplates xmlns="http://schemas.microsoft.com/sharepoint/v3/contenttype/forms">
-  <Display>DocumentLibraryForm</Display>
-  <Edit>DocumentLibraryForm</Edit>
-  <New>DocumentLibraryForm</New>
-</FormTemplates>
+<p:properties xmlns:p="http://schemas.microsoft.com/office/2006/metadata/properties" xmlns:xsi="http://www.w3.org/2001/XMLSchema-instance" xmlns:pc="http://schemas.microsoft.com/office/infopath/2007/PartnerControls">
+  <documentManagement>
+    <_activity xmlns="afffe01b-5340-4510-8195-26e43c08d480" xsi:nil="true"/>
+  </documentManagement>
+</p:properties>
 </file>
 
 <file path=customXml/item4.xml><?xml version="1.0" encoding="utf-8"?>
@@ -8038,11 +8239,9 @@
 </file>
 
 <file path=customXml/itemProps1.xml><?xml version="1.0" encoding="utf-8"?>
-<ds:datastoreItem xmlns:ds="http://schemas.openxmlformats.org/officeDocument/2006/customXml" ds:itemID="{FEDC1FB5-1C1B-4B52-AE13-1F5C09917CEA}">
+<ds:datastoreItem xmlns:ds="http://schemas.openxmlformats.org/officeDocument/2006/customXml" ds:itemID="{548C1341-B27D-431E-BA35-C9D8AC5C95FC}">
   <ds:schemaRefs>
-    <ds:schemaRef ds:uri="http://schemas.microsoft.com/office/2006/metadata/properties"/>
-    <ds:schemaRef ds:uri="http://schemas.microsoft.com/office/infopath/2007/PartnerControls"/>
-    <ds:schemaRef ds:uri="afffe01b-5340-4510-8195-26e43c08d480"/>
+    <ds:schemaRef ds:uri="http://schemas.microsoft.com/sharepoint/v3/contenttype/forms"/>
   </ds:schemaRefs>
 </ds:datastoreItem>
 </file>
@@ -8067,9 +8266,11 @@
 </file>
 
 <file path=customXml/itemProps3.xml><?xml version="1.0" encoding="utf-8"?>
-<ds:datastoreItem xmlns:ds="http://schemas.openxmlformats.org/officeDocument/2006/customXml" ds:itemID="{548C1341-B27D-431E-BA35-C9D8AC5C95FC}">
+<ds:datastoreItem xmlns:ds="http://schemas.openxmlformats.org/officeDocument/2006/customXml" ds:itemID="{FEDC1FB5-1C1B-4B52-AE13-1F5C09917CEA}">
   <ds:schemaRefs>
-    <ds:schemaRef ds:uri="http://schemas.microsoft.com/sharepoint/v3/contenttype/forms"/>
+    <ds:schemaRef ds:uri="http://schemas.microsoft.com/office/2006/metadata/properties"/>
+    <ds:schemaRef ds:uri="http://schemas.microsoft.com/office/infopath/2007/PartnerControls"/>
+    <ds:schemaRef ds:uri="afffe01b-5340-4510-8195-26e43c08d480"/>
   </ds:schemaRefs>
 </ds:datastoreItem>
 </file>

</xml_diff>